<commit_message>
modelos aprendizaje mas voy por otros grupos
</commit_message>
<xml_diff>
--- a/Aprendizaje y Desarrollo de la Personalidad/alumnoQueNoParticipa2.docx
+++ b/Aprendizaje y Desarrollo de la Personalidad/alumnoQueNoParticipa2.docx
@@ -4,12 +4,17 @@
   <w:body>
     <w:p>
       <w:pPr>
-        <w:rPr>
-          <w:lang w:val="es-ES"/>
-        </w:rPr>
-      </w:pPr>
-      <w:r>
-        <w:rPr>
+        <w:pStyle w:val="NoSpacing"/>
+        <w:rPr>
+          <w:b/>
+          <w:bCs/>
+          <w:lang w:val="es-ES"/>
+        </w:rPr>
+      </w:pPr>
+      <w:r>
+        <w:rPr>
+          <w:b/>
+          <w:bCs/>
           <w:lang w:val="es-ES"/>
         </w:rPr>
         <w:t>TAREA 3: QUÉ HACER CON UN ALUMNO QUE NO PARTICIPA EN CLASE</w:t>
@@ -17,81 +22,55 @@
     </w:p>
     <w:p>
       <w:pPr>
-        <w:rPr>
-          <w:lang w:val="es-ES"/>
-        </w:rPr>
-      </w:pPr>
-    </w:p>
-    <w:p>
-      <w:pPr>
-        <w:rPr>
-          <w:lang w:val="es-ES"/>
-        </w:rPr>
-      </w:pPr>
-      <w:r>
-        <w:rPr>
-          <w:lang w:val="es-ES"/>
-        </w:rPr>
-        <w:t xml:space="preserve">(Rubén Ribeiro Ferreira, Carlos Elías Martínez </w:t>
-      </w:r>
-      <w:proofErr w:type="spellStart"/>
-      <w:r>
-        <w:rPr>
-          <w:lang w:val="es-ES"/>
-        </w:rPr>
-        <w:t>Amselem</w:t>
-      </w:r>
-      <w:proofErr w:type="spellEnd"/>
-      <w:r>
-        <w:rPr>
-          <w:lang w:val="es-ES"/>
-        </w:rPr>
-        <w:t xml:space="preserve">, </w:t>
-      </w:r>
-      <w:proofErr w:type="spellStart"/>
-      <w:r>
-        <w:rPr>
-          <w:lang w:val="es-ES"/>
-        </w:rPr>
-        <w:t>Mikayel</w:t>
-      </w:r>
-      <w:proofErr w:type="spellEnd"/>
-      <w:r>
-        <w:rPr>
-          <w:lang w:val="es-ES"/>
-        </w:rPr>
-        <w:t xml:space="preserve"> </w:t>
-      </w:r>
-      <w:proofErr w:type="spellStart"/>
-      <w:r>
-        <w:rPr>
-          <w:lang w:val="es-ES"/>
-        </w:rPr>
-        <w:t>Avagyan</w:t>
-      </w:r>
-      <w:proofErr w:type="spellEnd"/>
-      <w:r>
-        <w:rPr>
-          <w:lang w:val="es-ES"/>
-        </w:rPr>
-        <w:t xml:space="preserve"> y Eduardo Olivares López)</w:t>
-      </w:r>
-    </w:p>
-    <w:p>
-      <w:pPr>
-        <w:rPr>
-          <w:lang w:val="es-ES"/>
-        </w:rPr>
-      </w:pPr>
-    </w:p>
-    <w:p>
-      <w:pPr>
-        <w:rPr>
-          <w:lang w:val="es-ES"/>
-        </w:rPr>
-      </w:pPr>
-      <w:r>
-        <w:rPr>
+        <w:pStyle w:val="NoSpacing"/>
+        <w:rPr>
+          <w:b/>
+          <w:bCs/>
+          <w:lang w:val="es-ES"/>
+        </w:rPr>
+      </w:pPr>
+    </w:p>
+    <w:p>
+      <w:pPr>
+        <w:pStyle w:val="NoSpacing"/>
+        <w:rPr>
+          <w:b/>
+          <w:bCs/>
+          <w:lang w:val="es-ES"/>
+        </w:rPr>
+      </w:pPr>
+      <w:r>
+        <w:rPr>
+          <w:b/>
+          <w:bCs/>
+          <w:lang w:val="es-ES"/>
+        </w:rPr>
+        <w:t>(Rubén Ribeiro Ferreira, Carlos Elías Martínez Amselem, Mikayel Avagyan y Eduardo Olivares López)</w:t>
+      </w:r>
+    </w:p>
+    <w:p>
+      <w:pPr>
+        <w:pStyle w:val="NoSpacing"/>
+        <w:rPr>
+          <w:b/>
+          <w:bCs/>
+          <w:lang w:val="es-ES"/>
+        </w:rPr>
+      </w:pPr>
+    </w:p>
+    <w:p>
+      <w:pPr>
+        <w:pStyle w:val="NoSpacing"/>
+        <w:rPr>
+          <w:b/>
+          <w:bCs/>
+          <w:lang w:val="es-ES"/>
+        </w:rPr>
+      </w:pPr>
+      <w:r>
+        <w:rPr>
+          <w:b/>
+          <w:bCs/>
           <w:lang w:val="es-ES"/>
         </w:rPr>
         <w:t>DEBATE GRUPAL:</w:t>
@@ -99,158 +78,862 @@
     </w:p>
     <w:p>
       <w:pPr>
-        <w:rPr>
-          <w:lang w:val="es-ES"/>
-        </w:rPr>
-      </w:pPr>
-    </w:p>
-    <w:p>
-      <w:pPr>
-        <w:rPr>
-          <w:lang w:val="es-ES"/>
-        </w:rPr>
-      </w:pPr>
-      <w:r>
-        <w:rPr>
-          <w:lang w:val="es-ES"/>
-        </w:rPr>
-        <w:t>Lo primero de todo sería quitar hierro al asunto de participar en clase, haciendo sentir al alumno que no pasa nada por equivocarse. También ayuda premiar la valentía de los alumnos que responden en clase delante del resto, arriesgándose a decir algo incorrecto. Después de una respuesta errónea, comentarios de refuerzo positivo pueden animar a los más callados a participar más. Así ven que la clase es un espacio seguro donde se admiten errores y no se juzgan. Incluso también se pueden ofrecer caramelos a los alumnos que responden, para que toda la clase vea que la respuesta siempre se premia, esté bien o mal. Es importante que la intensidad de los premios vaya disminuyendo con el tiempo para que los alumnos no se malacostumbren a responder por el premio en sí, si no que desarrollen el hábito poco a poco, partiendo de la agradable sensación de ser premiado por intervenir en clase y finalizando por que vean el beneficio real: se ayudan a sí mismos a aprender mejor y ayudan a sus compañeros también. De alguna manera, con estos comentarios y premios, se puede conseguir que el vergonzoso se sienta más cómodo y se abra por sí mismo, sin que el profesor lo exponga y lo fuerce a una situación potencialmente vergonzosa (algo que no se debe hacer en ningún caso).</w:t>
-      </w:r>
-    </w:p>
-    <w:p>
-      <w:pPr>
-        <w:rPr>
-          <w:lang w:val="es-ES"/>
-        </w:rPr>
-      </w:pPr>
-    </w:p>
-    <w:p>
-      <w:pPr>
-        <w:rPr>
-          <w:lang w:val="es-ES"/>
-        </w:rPr>
-      </w:pPr>
-      <w:r>
-        <w:rPr>
-          <w:lang w:val="es-ES"/>
-        </w:rPr>
-        <w:t xml:space="preserve">Puede ser que el alumno no responda porque la pregunta sea muy grande, o muy </w:t>
-      </w:r>
-      <w:r>
-        <w:rPr>
-          <w:lang w:val="es-ES"/>
-        </w:rPr>
-        <w:t>difícil</w:t>
-      </w:r>
-      <w:r>
-        <w:rPr>
-          <w:lang w:val="es-ES"/>
-        </w:rPr>
-        <w:t xml:space="preserve"> para él. Tal vez se pueda desdoblar una pregunta inicial en preguntas más pequeñas y fáciles de responder, para que así el alumno tenga la confianza de responderlas bien. Al ver que sus intervenciones en clase generan una respuesta positiva en el profesor, quizá se consiga que su comportamiento cambie y se acostumbre a responder, primero preguntas más simples, y con el tiempo, preguntas más complejas.</w:t>
-      </w:r>
-    </w:p>
-    <w:p>
-      <w:pPr>
-        <w:rPr>
-          <w:lang w:val="es-ES"/>
-        </w:rPr>
-      </w:pPr>
-    </w:p>
-    <w:p>
-      <w:pPr>
-        <w:rPr>
-          <w:lang w:val="es-ES"/>
-        </w:rPr>
-      </w:pPr>
-      <w:r>
-        <w:rPr>
-          <w:lang w:val="es-ES"/>
-        </w:rPr>
-        <w:t>También se pueden organizar trabajos en grupo para que la persona se anime a participar en ese entorno más pequeño y amigable. Al ser un entorno que lo forman iguales en términos de conocimiento, la persona puede ser más participativa. Es clave que la persona callada se sienta cómoda, por lo que tiene sentido que a la hora de formar los grupos se la ponga trabajando con sus amigos más cercanos, o los que puedan despertar más emociones positivas en él para que así participe y que sienta que vale y que aporta.</w:t>
-      </w:r>
-    </w:p>
-    <w:p>
-      <w:pPr>
-        <w:rPr>
-          <w:lang w:val="es-ES"/>
-        </w:rPr>
-      </w:pPr>
-    </w:p>
-    <w:p>
-      <w:pPr>
-        <w:rPr>
-          <w:lang w:val="es-ES"/>
-        </w:rPr>
-      </w:pPr>
-      <w:r>
-        <w:rPr>
-          <w:lang w:val="es-ES"/>
-        </w:rPr>
-        <w:t xml:space="preserve">De manera paralela, el profesor siempre puede tener conversaciones con profesores de otras asignaturas para ver si la persona en cuestión es igual de cortada con ellos o no. Si el comportamiento es independiente de la asignatura, no hay mucho que hacer, pero si la persona solo es vergonzosa en la asignatura que nos toca, podemos preguntar a los demás profesores qué hacen ellos para que esa persona se anime a participar, y copiar esas prácticas. Que la persona sea participativa en otras </w:t>
-      </w:r>
+        <w:pStyle w:val="NoSpacing"/>
+        <w:rPr>
+          <w:lang w:val="es-ES"/>
+        </w:rPr>
+      </w:pPr>
+    </w:p>
+    <w:p>
+      <w:pPr>
+        <w:pStyle w:val="NoSpacing"/>
+        <w:rPr>
+          <w:lang w:val="es-ES"/>
+        </w:rPr>
+      </w:pPr>
+      <w:r>
+        <w:rPr>
+          <w:lang w:val="es-ES"/>
+        </w:rPr>
+        <w:t>Lo primero de todo sería quitar hierro al asunto de participar en clase, haciendo sentir al alumno que</w:t>
+      </w:r>
+    </w:p>
+    <w:p>
+      <w:pPr>
+        <w:pStyle w:val="NoSpacing"/>
+        <w:rPr>
+          <w:lang w:val="es-ES"/>
+        </w:rPr>
+      </w:pPr>
+      <w:r>
+        <w:rPr>
+          <w:lang w:val="es-ES"/>
+        </w:rPr>
+        <w:t>"no pasa nada por equivocarse". Hasta el profesor se equivoca de vez en cuando. Estamos aquí para</w:t>
+      </w:r>
+    </w:p>
+    <w:p>
+      <w:pPr>
+        <w:pStyle w:val="NoSpacing"/>
+        <w:rPr>
+          <w:lang w:val="es-ES"/>
+        </w:rPr>
+      </w:pPr>
+      <w:r>
+        <w:rPr>
+          <w:lang w:val="es-ES"/>
+        </w:rPr>
+        <w:t>aprender de los errores, que es como mejor aprende uno. No solo basta con decir cosas como "aquí no</w:t>
+      </w:r>
+    </w:p>
+    <w:p>
+      <w:pPr>
+        <w:pStyle w:val="NoSpacing"/>
+        <w:rPr>
+          <w:lang w:val="es-ES"/>
+        </w:rPr>
+      </w:pPr>
+      <w:r>
+        <w:rPr>
+          <w:lang w:val="es-ES"/>
+        </w:rPr>
+        <w:t>hay preguntas tontas", o "la única pregunta tonta es la que no se hace". También ayuda premiar la</w:t>
+      </w:r>
+    </w:p>
+    <w:p>
+      <w:pPr>
+        <w:pStyle w:val="NoSpacing"/>
+        <w:rPr>
+          <w:lang w:val="es-ES"/>
+        </w:rPr>
+      </w:pPr>
+      <w:r>
+        <w:rPr>
+          <w:lang w:val="es-ES"/>
+        </w:rPr>
+        <w:t>valentía del que responde en clase delante del resto, arriesgándose a decir algo incorrecto. Después de</w:t>
+      </w:r>
+    </w:p>
+    <w:p>
+      <w:pPr>
+        <w:pStyle w:val="NoSpacing"/>
+        <w:rPr>
+          <w:lang w:val="es-ES"/>
+        </w:rPr>
+      </w:pPr>
+      <w:r>
+        <w:rPr>
+          <w:lang w:val="es-ES"/>
+        </w:rPr>
+        <w:t>una respuesta errónea, comentarios de refuerzo positivo pueden animar a los más callados a participar</w:t>
+      </w:r>
+    </w:p>
+    <w:p>
+      <w:pPr>
+        <w:pStyle w:val="NoSpacing"/>
+        <w:rPr>
+          <w:lang w:val="es-ES"/>
+        </w:rPr>
+      </w:pPr>
+      <w:r>
+        <w:rPr>
+          <w:lang w:val="es-ES"/>
+        </w:rPr>
+        <w:t>más. Incluso también se pueden regalar caramelos a los alumnos que responden, para que toda la clase</w:t>
+      </w:r>
+    </w:p>
+    <w:p>
+      <w:pPr>
+        <w:pStyle w:val="NoSpacing"/>
+        <w:rPr>
+          <w:lang w:val="es-ES"/>
+        </w:rPr>
+      </w:pPr>
+      <w:r>
+        <w:rPr>
+          <w:lang w:val="es-ES"/>
+        </w:rPr>
+        <w:t>vea que la respuesta nunca se penaliza, esté bien o mal - de hecho, se premia. De alguna manera, con</w:t>
+      </w:r>
+    </w:p>
+    <w:p>
+      <w:pPr>
+        <w:pStyle w:val="NoSpacing"/>
+        <w:rPr>
+          <w:lang w:val="es-ES"/>
+        </w:rPr>
+      </w:pPr>
+      <w:r>
+        <w:rPr>
+          <w:lang w:val="es-ES"/>
+        </w:rPr>
+        <w:t>estos comentarios se puede conseguir que el vergonzoso se sienta más cómodo a abrirse por sí mismo,</w:t>
+      </w:r>
+    </w:p>
+    <w:p>
+      <w:pPr>
+        <w:pStyle w:val="NoSpacing"/>
+        <w:rPr>
+          <w:lang w:val="es-ES"/>
+        </w:rPr>
+      </w:pPr>
+      <w:r>
+        <w:rPr>
+          <w:lang w:val="es-ES"/>
+        </w:rPr>
+        <w:t>sin que el profesor lo exponga y lo someta a una situación vergonzosa de manera forzada.</w:t>
+      </w:r>
+    </w:p>
+    <w:p>
+      <w:pPr>
+        <w:pStyle w:val="NoSpacing"/>
+        <w:rPr>
+          <w:lang w:val="es-ES"/>
+        </w:rPr>
+      </w:pPr>
+    </w:p>
+    <w:p>
+      <w:pPr>
+        <w:pStyle w:val="NoSpacing"/>
+        <w:rPr>
+          <w:lang w:val="es-ES"/>
+        </w:rPr>
+      </w:pPr>
+      <w:r>
+        <w:rPr>
+          <w:lang w:val="es-ES"/>
+        </w:rPr>
+        <w:t>Puede ser que el alumno callado no responda por pánico social o por pánico por desconocimiento. El</w:t>
+      </w:r>
+    </w:p>
+    <w:p>
+      <w:pPr>
+        <w:pStyle w:val="NoSpacing"/>
+        <w:rPr>
+          <w:lang w:val="es-ES"/>
+        </w:rPr>
+      </w:pPr>
+      <w:r>
+        <w:rPr>
+          <w:lang w:val="es-ES"/>
+        </w:rPr>
+        <w:t>pánico social puede surgir del miedo a ser juzgado por los demás, tal vez por la voz que tiene, o por su</w:t>
+      </w:r>
+    </w:p>
+    <w:p>
+      <w:pPr>
+        <w:pStyle w:val="NoSpacing"/>
+        <w:rPr>
+          <w:lang w:val="es-ES"/>
+        </w:rPr>
+      </w:pPr>
+      <w:r>
+        <w:rPr>
+          <w:lang w:val="es-ES"/>
+        </w:rPr>
+        <w:t>forma de expresarse, pero no tiene por qué estar relacionado con que el alumno no sepa responder a la</w:t>
+      </w:r>
+    </w:p>
+    <w:p>
+      <w:pPr>
+        <w:pStyle w:val="NoSpacing"/>
+        <w:rPr>
+          <w:lang w:val="es-ES"/>
+        </w:rPr>
+      </w:pPr>
+      <w:r>
+        <w:rPr>
+          <w:lang w:val="es-ES"/>
+        </w:rPr>
+        <w:t>pregunta que se le hace. El pánico por desconocimiento puede deberse simplemente debido a quedar</w:t>
+      </w:r>
+    </w:p>
+    <w:p>
+      <w:pPr>
+        <w:pStyle w:val="NoSpacing"/>
+        <w:rPr>
+          <w:lang w:val="es-ES"/>
+        </w:rPr>
+      </w:pPr>
+      <w:r>
+        <w:rPr>
+          <w:lang w:val="es-ES"/>
+        </w:rPr>
+        <w:t>como un ignorante o como una persona tonta por no saber responder la pregunta del profesor.</w:t>
+      </w:r>
+    </w:p>
+    <w:p>
+      <w:pPr>
+        <w:pStyle w:val="NoSpacing"/>
+        <w:rPr>
+          <w:lang w:val="es-ES"/>
+        </w:rPr>
+      </w:pPr>
+    </w:p>
+    <w:p>
+      <w:pPr>
+        <w:pStyle w:val="NoSpacing"/>
+        <w:rPr>
+          <w:lang w:val="es-ES"/>
+        </w:rPr>
+      </w:pPr>
+      <w:r>
+        <w:rPr>
+          <w:lang w:val="es-ES"/>
+        </w:rPr>
+        <w:t>Empezando por el pánico por desconocimiento, una manera efectiva de acabar con él podría ser acabar</w:t>
+      </w:r>
+    </w:p>
+    <w:p>
+      <w:pPr>
+        <w:pStyle w:val="NoSpacing"/>
+        <w:rPr>
+          <w:lang w:val="es-ES"/>
+        </w:rPr>
+      </w:pPr>
+      <w:r>
+        <w:rPr>
+          <w:lang w:val="es-ES"/>
+        </w:rPr>
+        <w:t>con el desconocimiento en sí, es decir, ocuparse de que el alumno aprenda y que él sepa que aprende.</w:t>
+      </w:r>
+    </w:p>
+    <w:p>
+      <w:pPr>
+        <w:pStyle w:val="NoSpacing"/>
+        <w:rPr>
+          <w:lang w:val="es-ES"/>
+        </w:rPr>
+      </w:pPr>
+      <w:r>
+        <w:rPr>
+          <w:lang w:val="es-ES"/>
+        </w:rPr>
+        <w:t>Un recurso que se puede utilizar a la hora de preguntar en clase al alumno callado que no responde por</w:t>
+      </w:r>
+    </w:p>
+    <w:p>
+      <w:pPr>
+        <w:pStyle w:val="NoSpacing"/>
+        <w:rPr>
+          <w:lang w:val="es-ES"/>
+        </w:rPr>
+      </w:pPr>
+      <w:r>
+        <w:rPr>
+          <w:lang w:val="es-ES"/>
+        </w:rPr>
+        <w:t>este motivo puede ser desdoblar una pregunta inicial en preguntas más pequeñas y fáciles de</w:t>
+      </w:r>
+    </w:p>
+    <w:p>
+      <w:pPr>
+        <w:pStyle w:val="NoSpacing"/>
+        <w:rPr>
+          <w:lang w:val="es-ES"/>
+        </w:rPr>
+      </w:pPr>
+      <w:r>
+        <w:rPr>
+          <w:lang w:val="es-ES"/>
+        </w:rPr>
+        <w:t>responder, para que así tenga la confianza de responderlas bien.</w:t>
+      </w:r>
+    </w:p>
+    <w:p>
+      <w:pPr>
+        <w:pStyle w:val="NoSpacing"/>
+        <w:rPr>
+          <w:lang w:val="es-ES"/>
+        </w:rPr>
+      </w:pPr>
+    </w:p>
+    <w:p>
+      <w:pPr>
+        <w:pStyle w:val="NoSpacing"/>
+        <w:rPr>
+          <w:lang w:val="es-ES"/>
+        </w:rPr>
+      </w:pPr>
+      <w:r>
+        <w:rPr>
+          <w:lang w:val="es-ES"/>
+        </w:rPr>
+        <w:t>No siempre es fácil discernir el tipo de pánico que tiene el alumno. Para ello, el profesor podría animar</w:t>
+      </w:r>
+    </w:p>
+    <w:p>
+      <w:pPr>
+        <w:pStyle w:val="NoSpacing"/>
+        <w:rPr>
+          <w:lang w:val="es-ES"/>
+        </w:rPr>
+      </w:pPr>
+      <w:r>
+        <w:rPr>
+          <w:lang w:val="es-ES"/>
+        </w:rPr>
+        <w:t>al alumno a responder por separado, en un papel. Con ello se le ahorra la vergüenza de hablar en</w:t>
+      </w:r>
+    </w:p>
+    <w:p>
+      <w:pPr>
+        <w:pStyle w:val="NoSpacing"/>
+        <w:rPr>
+          <w:lang w:val="es-ES"/>
+        </w:rPr>
+      </w:pPr>
+      <w:r>
+        <w:rPr>
+          <w:lang w:val="es-ES"/>
+        </w:rPr>
+        <w:t>público y se descubre un pedazo de información bastante relevante: ¿no responde porque tiene una</w:t>
+      </w:r>
+    </w:p>
+    <w:p>
+      <w:pPr>
+        <w:pStyle w:val="NoSpacing"/>
+        <w:rPr>
+          <w:lang w:val="es-ES"/>
+        </w:rPr>
+      </w:pPr>
+      <w:r>
+        <w:rPr>
+          <w:lang w:val="es-ES"/>
+        </w:rPr>
+        <w:t>falta importante de conocimiento o es porque le da palo la reacción de sus compañeros? Otra manera</w:t>
+      </w:r>
+    </w:p>
+    <w:p>
+      <w:pPr>
+        <w:pStyle w:val="NoSpacing"/>
+        <w:rPr>
+          <w:lang w:val="es-ES"/>
+        </w:rPr>
+      </w:pPr>
+      <w:r>
+        <w:rPr>
+          <w:lang w:val="es-ES"/>
+        </w:rPr>
+        <w:t>de comprobar si el alumno tiene ansiedad social o de desconocimiento es mirando qué tal va realizando</w:t>
+      </w:r>
+    </w:p>
+    <w:p>
+      <w:pPr>
+        <w:pStyle w:val="NoSpacing"/>
+        <w:rPr>
+          <w:lang w:val="es-ES"/>
+        </w:rPr>
+      </w:pPr>
+    </w:p>
+    <w:p>
+      <w:pPr>
+        <w:pStyle w:val="NoSpacing"/>
+        <w:rPr>
+          <w:lang w:val="es-ES"/>
+        </w:rPr>
+      </w:pPr>
+      <w:r>
+        <w:rPr>
+          <w:lang w:val="es-ES"/>
+        </w:rPr>
+        <w:t>los exámenes, aunque esto hace que se desaprovechen todas las clases anteriores al examen, que es</w:t>
+      </w:r>
+    </w:p>
+    <w:p>
+      <w:pPr>
+        <w:pStyle w:val="NoSpacing"/>
+        <w:rPr>
+          <w:lang w:val="es-ES"/>
+        </w:rPr>
+      </w:pPr>
+      <w:r>
+        <w:rPr>
+          <w:lang w:val="es-ES"/>
+        </w:rPr>
+        <w:t>donde más se puede aprender. También se pueden organizar trabajos en grupo para que la persona se</w:t>
+      </w:r>
+    </w:p>
+    <w:p>
+      <w:pPr>
+        <w:pStyle w:val="NoSpacing"/>
+        <w:rPr>
+          <w:lang w:val="es-ES"/>
+        </w:rPr>
+      </w:pPr>
+      <w:r>
+        <w:rPr>
+          <w:lang w:val="es-ES"/>
+        </w:rPr>
+        <w:t>anime a participar en ese entorno más pequeño y amigable. Al ser un entorno que lo forman iguales en</w:t>
+      </w:r>
+    </w:p>
+    <w:p>
+      <w:pPr>
+        <w:pStyle w:val="NoSpacing"/>
+        <w:rPr>
+          <w:lang w:val="es-ES"/>
+        </w:rPr>
+      </w:pPr>
+      <w:r>
+        <w:rPr>
+          <w:lang w:val="es-ES"/>
+        </w:rPr>
+        <w:t>términos de conocimiento, la persona puede ser más participativa.</w:t>
+      </w:r>
+    </w:p>
+    <w:p>
+      <w:pPr>
+        <w:pStyle w:val="NoSpacing"/>
+        <w:rPr>
+          <w:lang w:val="es-ES"/>
+        </w:rPr>
+      </w:pPr>
+    </w:p>
+    <w:p>
+      <w:pPr>
+        <w:pStyle w:val="NoSpacing"/>
+        <w:rPr>
+          <w:lang w:val="es-ES"/>
+        </w:rPr>
+      </w:pPr>
+      <w:r>
+        <w:rPr>
+          <w:lang w:val="es-ES"/>
+        </w:rPr>
+        <w:t>En caso de que el alumno que no responde lo haga por ansiedad social, y asumiendo que no hay ningún</w:t>
+      </w:r>
+    </w:p>
+    <w:p>
+      <w:pPr>
+        <w:pStyle w:val="NoSpacing"/>
+        <w:rPr>
+          <w:lang w:val="es-ES"/>
+        </w:rPr>
+      </w:pPr>
+      <w:r>
+        <w:rPr>
+          <w:lang w:val="es-ES"/>
+        </w:rPr>
+        <w:t>caso de bullying subyacente (cuyo caso no trataré aquí tal y como mencionamos en clase), cuando se</w:t>
+      </w:r>
+    </w:p>
+    <w:p>
+      <w:pPr>
+        <w:pStyle w:val="NoSpacing"/>
+        <w:rPr>
+          <w:lang w:val="es-ES"/>
+        </w:rPr>
+      </w:pPr>
+      <w:r>
+        <w:rPr>
+          <w:lang w:val="es-ES"/>
+        </w:rPr>
+        <w:t>hace difícil que el alumno responda, se puede dar un breve speech sobre lo importante que es hoy en</w:t>
+      </w:r>
+    </w:p>
+    <w:p>
+      <w:pPr>
+        <w:pStyle w:val="NoSpacing"/>
+        <w:rPr>
+          <w:lang w:val="es-ES"/>
+        </w:rPr>
+      </w:pPr>
+      <w:r>
+        <w:rPr>
+          <w:lang w:val="es-ES"/>
+        </w:rPr>
+        <w:t>día saber hablar en público. Antes o después van a tener que hacerlo. Mejor antes, en el colegio, donde</w:t>
+      </w:r>
+    </w:p>
+    <w:p>
+      <w:pPr>
+        <w:pStyle w:val="NoSpacing"/>
+        <w:rPr>
+          <w:lang w:val="es-ES"/>
+        </w:rPr>
+      </w:pPr>
+      <w:r>
+        <w:rPr>
+          <w:lang w:val="es-ES"/>
+        </w:rPr>
+        <w:t>nadie pierde nada y todos aprenden, que después, en un futuro trabajo, donde no te paguen un sueldo</w:t>
+      </w:r>
+    </w:p>
+    <w:p>
+      <w:pPr>
+        <w:pStyle w:val="NoSpacing"/>
+        <w:rPr>
+          <w:lang w:val="es-ES"/>
+        </w:rPr>
+      </w:pPr>
+      <w:r>
+        <w:rPr>
+          <w:lang w:val="es-ES"/>
+        </w:rPr>
+        <w:t>merecido porque no te sepas vender bien, o donde te puedan despedir porque no sepas presentar bien</w:t>
+      </w:r>
+    </w:p>
+    <w:p>
+      <w:pPr>
+        <w:pStyle w:val="NoSpacing"/>
+        <w:rPr>
+          <w:lang w:val="es-ES"/>
+        </w:rPr>
+      </w:pPr>
+      <w:r>
+        <w:rPr>
+          <w:lang w:val="es-ES"/>
+        </w:rPr>
+        <w:t>tus proyectos o comunicarte con otros equipos de trabajo ajenos al tuyo.</w:t>
+      </w:r>
+    </w:p>
+    <w:p>
+      <w:pPr>
+        <w:pStyle w:val="NoSpacing"/>
+        <w:rPr>
+          <w:lang w:val="es-ES"/>
+        </w:rPr>
+      </w:pPr>
+    </w:p>
+    <w:p>
+      <w:pPr>
+        <w:pStyle w:val="NoSpacing"/>
+        <w:rPr>
+          <w:lang w:val="es-ES"/>
+        </w:rPr>
+      </w:pPr>
       <w:r>
         <w:rPr>
           <w:lang w:val="es-ES"/>
         </w:rPr>
         <w:lastRenderedPageBreak/>
-        <w:t>asignaturas, pero no en la nuestra puede ser un claro indicador de que lo que tiene es pánico por desconocimiento. En este caso el profesor debería descubrir qué es lo que el alumno no entiende para ayudarle a aprenderlo bien y que así gane la suficiente confianza como para intervenir en clase.</w:t>
-      </w:r>
-    </w:p>
-    <w:p>
-      <w:pPr>
-        <w:rPr>
-          <w:lang w:val="es-ES"/>
-        </w:rPr>
-      </w:pPr>
-    </w:p>
-    <w:p>
-      <w:pPr>
-        <w:rPr>
-          <w:lang w:val="es-ES"/>
-        </w:rPr>
-      </w:pPr>
-      <w:r>
-        <w:rPr>
-          <w:lang w:val="es-ES"/>
-        </w:rPr>
-        <w:t>A diferencia del caso del alumno problemático, con este es más fácil tener una conversación al final de la clase en la que incitarle a reflexionar por qué no habla en público. Tal vez se pueda conseguir dar la suficiente confianza como para que se abra, y entre los dos buscar una manera de pasar ese obstáculo. En esa conversación privada se le podría animar a que se apoyara con sus amigos menos vergonzosos, para que le ayuden, dándole recursos que a ellos les puedan servir para no tener vergüenza a expresarse. Es crucial que la conversación que se tenga con el alumno no sea demasiado abrupta. Se puede empezar con un poco de small talk para generar algo de confianza, y lanzar preguntas del tipo: "qué te gusta hacer?". Mostrar interés por sus gustos y aspiraciones puede dar la suficiente confianza como para que empiece a abrirse más y ver que hablando en alto en clase están seguros.</w:t>
-      </w:r>
-    </w:p>
-    <w:p>
-      <w:pPr>
-        <w:rPr>
-          <w:lang w:val="es-ES"/>
-        </w:rPr>
-      </w:pPr>
-    </w:p>
-    <w:p>
-      <w:pPr>
-        <w:rPr>
-          <w:lang w:val="es-ES"/>
-        </w:rPr>
-      </w:pPr>
-      <w:r>
-        <w:rPr>
-          <w:lang w:val="es-ES"/>
-        </w:rPr>
-        <w:t xml:space="preserve">Puede darse el caso extremo en el que el alumno se ponga a llorar cuando le preguntamos. Aquí es clave darle su espacio: se le puede dar permiso para ir al baño y echarse algo de agua en la cara, respirar, y volver a clase. Al volver, se le recibiría como si nada malo hubiera pasado, siguiendo la clase en un clima distendido, tal vez comentando alguna anécdota relativa a lo que se está estudiando. </w:t>
-      </w:r>
-    </w:p>
-    <w:p>
-      <w:pPr>
-        <w:rPr>
-          <w:lang w:val="es-ES"/>
-        </w:rPr>
-      </w:pPr>
-    </w:p>
-    <w:p>
-      <w:pPr>
-        <w:rPr>
-          <w:lang w:val="es-ES"/>
-        </w:rPr>
-      </w:pPr>
-      <w:r>
-        <w:rPr>
+        <w:t>De manera paralela, el profesor siempre puede tener conversaciones con profesores de otras</w:t>
+      </w:r>
+    </w:p>
+    <w:p>
+      <w:pPr>
+        <w:pStyle w:val="NoSpacing"/>
+        <w:rPr>
+          <w:lang w:val="es-ES"/>
+        </w:rPr>
+      </w:pPr>
+      <w:r>
+        <w:rPr>
+          <w:lang w:val="es-ES"/>
+        </w:rPr>
+        <w:t>asignaturas para ver si la persona en cuestión es igual de cortada con ellos o no. Si el comportamiento es</w:t>
+      </w:r>
+    </w:p>
+    <w:p>
+      <w:pPr>
+        <w:pStyle w:val="NoSpacing"/>
+        <w:rPr>
+          <w:lang w:val="es-ES"/>
+        </w:rPr>
+      </w:pPr>
+      <w:r>
+        <w:rPr>
+          <w:lang w:val="es-ES"/>
+        </w:rPr>
+        <w:t>independiente de la asignatura, no hay mucho que hacer, pero si la persona solo es vergonzosa en la</w:t>
+      </w:r>
+    </w:p>
+    <w:p>
+      <w:pPr>
+        <w:pStyle w:val="NoSpacing"/>
+        <w:rPr>
+          <w:lang w:val="es-ES"/>
+        </w:rPr>
+      </w:pPr>
+      <w:r>
+        <w:rPr>
+          <w:lang w:val="es-ES"/>
+        </w:rPr>
+        <w:t>asignatura que nos toca, podemos preguntar a los demás profesores qué hacen ellos para que esa</w:t>
+      </w:r>
+    </w:p>
+    <w:p>
+      <w:pPr>
+        <w:pStyle w:val="NoSpacing"/>
+        <w:rPr>
+          <w:lang w:val="es-ES"/>
+        </w:rPr>
+      </w:pPr>
+      <w:r>
+        <w:rPr>
+          <w:lang w:val="es-ES"/>
+        </w:rPr>
+        <w:t>persona se anime a participar, y copiar esas prácticas. Que la persona sea participativa en otras</w:t>
+      </w:r>
+    </w:p>
+    <w:p>
+      <w:pPr>
+        <w:pStyle w:val="NoSpacing"/>
+        <w:rPr>
+          <w:lang w:val="es-ES"/>
+        </w:rPr>
+      </w:pPr>
+      <w:r>
+        <w:rPr>
+          <w:lang w:val="es-ES"/>
+        </w:rPr>
+        <w:t>asignaturas, pero no en la nuestra puede ser un claro indicador de que lo que tiene es pánico por</w:t>
+      </w:r>
+    </w:p>
+    <w:p>
+      <w:pPr>
+        <w:pStyle w:val="NoSpacing"/>
+        <w:rPr>
+          <w:lang w:val="es-ES"/>
+        </w:rPr>
+      </w:pPr>
+      <w:r>
+        <w:rPr>
+          <w:lang w:val="es-ES"/>
+        </w:rPr>
+        <w:t>desconocimiento.</w:t>
+      </w:r>
+    </w:p>
+    <w:p>
+      <w:pPr>
+        <w:pStyle w:val="NoSpacing"/>
+        <w:rPr>
+          <w:lang w:val="es-ES"/>
+        </w:rPr>
+      </w:pPr>
+    </w:p>
+    <w:p>
+      <w:pPr>
+        <w:pStyle w:val="NoSpacing"/>
+        <w:rPr>
+          <w:lang w:val="es-ES"/>
+        </w:rPr>
+      </w:pPr>
+      <w:r>
+        <w:rPr>
+          <w:lang w:val="es-ES"/>
+        </w:rPr>
+        <w:t>A diferencia del caso del alumno problemático, con este es más fácil tener una conversación al final de la</w:t>
+      </w:r>
+    </w:p>
+    <w:p>
+      <w:pPr>
+        <w:pStyle w:val="NoSpacing"/>
+        <w:rPr>
+          <w:lang w:val="es-ES"/>
+        </w:rPr>
+      </w:pPr>
+      <w:r>
+        <w:rPr>
+          <w:lang w:val="es-ES"/>
+        </w:rPr>
+        <w:t>clase en la que incitarle a reflexionar por qué no habla en público. Tal vez se pueda conseguir dar la</w:t>
+      </w:r>
+    </w:p>
+    <w:p>
+      <w:pPr>
+        <w:pStyle w:val="NoSpacing"/>
+        <w:rPr>
+          <w:lang w:val="es-ES"/>
+        </w:rPr>
+      </w:pPr>
+      <w:r>
+        <w:rPr>
+          <w:lang w:val="es-ES"/>
+        </w:rPr>
+        <w:t>suficiente confianza como para que se abra, y entre los dos buscar una manera de pasar ese obstáculo.</w:t>
+      </w:r>
+    </w:p>
+    <w:p>
+      <w:pPr>
+        <w:pStyle w:val="NoSpacing"/>
+        <w:rPr>
+          <w:lang w:val="es-ES"/>
+        </w:rPr>
+      </w:pPr>
+      <w:r>
+        <w:rPr>
+          <w:lang w:val="es-ES"/>
+        </w:rPr>
+        <w:t>En esa conversación privada se le podría animar a que se apoyara con sus amigos menos vergonzosos,</w:t>
+      </w:r>
+    </w:p>
+    <w:p>
+      <w:pPr>
+        <w:pStyle w:val="NoSpacing"/>
+        <w:rPr>
+          <w:lang w:val="es-ES"/>
+        </w:rPr>
+      </w:pPr>
+      <w:r>
+        <w:rPr>
+          <w:lang w:val="es-ES"/>
+        </w:rPr>
+        <w:t>para que le ayuden, dándole recursos que a ellos les puedan servir para no tener vergüenza a</w:t>
+      </w:r>
+    </w:p>
+    <w:p>
+      <w:pPr>
+        <w:pStyle w:val="NoSpacing"/>
+        <w:rPr>
+          <w:lang w:val="es-ES"/>
+        </w:rPr>
+      </w:pPr>
+      <w:r>
+        <w:rPr>
+          <w:lang w:val="es-ES"/>
+        </w:rPr>
+        <w:t>expresarse.</w:t>
+      </w:r>
+    </w:p>
+    <w:p>
+      <w:pPr>
+        <w:pStyle w:val="NoSpacing"/>
+        <w:rPr>
+          <w:lang w:val="es-ES"/>
+        </w:rPr>
+      </w:pPr>
+    </w:p>
+    <w:p>
+      <w:pPr>
+        <w:pStyle w:val="NoSpacing"/>
+        <w:rPr>
+          <w:lang w:val="es-ES"/>
+        </w:rPr>
+      </w:pPr>
+      <w:r>
+        <w:rPr>
+          <w:lang w:val="es-ES"/>
+        </w:rPr>
+        <w:t>En caso de que no consigamos que la persona participe con ninguna de las técnicas mencionadas</w:t>
+      </w:r>
+    </w:p>
+    <w:p>
+      <w:pPr>
+        <w:pStyle w:val="NoSpacing"/>
+        <w:rPr>
+          <w:lang w:val="es-ES"/>
+        </w:rPr>
+      </w:pPr>
+      <w:r>
+        <w:rPr>
+          <w:lang w:val="es-ES"/>
+        </w:rPr>
+        <w:t>anteriormente, podemos recurrir al contrato de contingencia: "yo te preguntaré menos que a los demás,</w:t>
+      </w:r>
+    </w:p>
+    <w:p>
+      <w:pPr>
+        <w:pStyle w:val="NoSpacing"/>
+        <w:rPr>
+          <w:lang w:val="es-ES"/>
+        </w:rPr>
+      </w:pPr>
+      <w:r>
+        <w:rPr>
+          <w:lang w:val="es-ES"/>
+        </w:rPr>
+        <w:t>pero por favor, respóndeme para saber si te estás enterando. Si no lo haces, no te voy a poder ayudar a</w:t>
+      </w:r>
+    </w:p>
+    <w:p>
+      <w:pPr>
+        <w:pStyle w:val="NoSpacing"/>
+        <w:rPr>
+          <w:lang w:val="es-ES"/>
+        </w:rPr>
+      </w:pPr>
+      <w:r>
+        <w:rPr>
+          <w:lang w:val="es-ES"/>
+        </w:rPr>
+        <w:t>aprender todo lo bien que podrías".</w:t>
+      </w:r>
+    </w:p>
+    <w:p>
+      <w:pPr>
+        <w:pStyle w:val="NoSpacing"/>
+        <w:rPr>
+          <w:lang w:val="es-ES"/>
+        </w:rPr>
+      </w:pPr>
+    </w:p>
+    <w:p>
+      <w:pPr>
+        <w:pStyle w:val="NoSpacing"/>
+        <w:rPr>
+          <w:lang w:val="es-ES"/>
+        </w:rPr>
+      </w:pPr>
+      <w:r>
+        <w:rPr>
+          <w:lang w:val="es-ES"/>
+        </w:rPr>
+        <w:t>En mi grupo no vimos cómo la edad del alumno pudiera influir en la manera de actuar del profesor.</w:t>
+      </w:r>
+    </w:p>
+    <w:p>
+      <w:pPr>
+        <w:pStyle w:val="NoSpacing"/>
+        <w:rPr>
+          <w:lang w:val="es-ES"/>
+        </w:rPr>
+      </w:pPr>
+    </w:p>
+    <w:p>
+      <w:pPr>
+        <w:pStyle w:val="NoSpacing"/>
+        <w:rPr>
+          <w:b/>
+          <w:bCs/>
+          <w:lang w:val="es-ES"/>
+        </w:rPr>
+      </w:pPr>
+      <w:r>
+        <w:rPr>
+          <w:b/>
+          <w:bCs/>
           <w:lang w:val="es-ES"/>
         </w:rPr>
         <w:t>PUESTA EN COMÚN EN CLASE:</w:t>
@@ -258,13 +941,15 @@
     </w:p>
     <w:p>
       <w:pPr>
-        <w:rPr>
-          <w:lang w:val="es-ES"/>
-        </w:rPr>
-      </w:pPr>
-    </w:p>
-    <w:p>
-      <w:pPr>
+        <w:pStyle w:val="NoSpacing"/>
+        <w:rPr>
+          <w:lang w:val="es-ES"/>
+        </w:rPr>
+      </w:pPr>
+    </w:p>
+    <w:p>
+      <w:pPr>
+        <w:pStyle w:val="NoSpacing"/>
         <w:rPr>
           <w:lang w:val="es-ES"/>
         </w:rPr>
@@ -290,13 +975,15 @@
     </w:p>
     <w:p>
       <w:pPr>
-        <w:rPr>
-          <w:lang w:val="es-ES"/>
-        </w:rPr>
-      </w:pPr>
-    </w:p>
-    <w:p>
-      <w:pPr>
+        <w:pStyle w:val="NoSpacing"/>
+        <w:rPr>
+          <w:lang w:val="es-ES"/>
+        </w:rPr>
+      </w:pPr>
+    </w:p>
+    <w:p>
+      <w:pPr>
+        <w:pStyle w:val="NoSpacing"/>
         <w:rPr>
           <w:lang w:val="es-ES"/>
         </w:rPr>
@@ -310,34 +997,44 @@
     </w:p>
     <w:p>
       <w:pPr>
-        <w:rPr>
-          <w:lang w:val="es-ES"/>
-        </w:rPr>
-      </w:pPr>
-    </w:p>
-    <w:p>
-      <w:pPr>
-        <w:rPr>
-          <w:lang w:val="es-ES"/>
-        </w:rPr>
-      </w:pPr>
+        <w:pStyle w:val="NoSpacing"/>
+        <w:rPr>
+          <w:lang w:val="es-ES"/>
+        </w:rPr>
+      </w:pPr>
+    </w:p>
+    <w:p>
+      <w:pPr>
+        <w:pStyle w:val="NoSpacing"/>
+        <w:rPr>
+          <w:lang w:val="es-ES"/>
+        </w:rPr>
+      </w:pPr>
+      <w:r>
+        <w:rPr>
+          <w:lang w:val="es-ES"/>
+        </w:rPr>
+        <w:t xml:space="preserve">También se hizo referencia a un tema importante, que era el de seguir la clase con naturalidad tras el incidente del alumno callado. Es imprescindible que la pregunta se traslade con la mayor naturalidad posible para que el alumno no se sienta avergonzado o ridiculizado. El profesor también debería naturalizar en todo momento el desconocimiento. Con esta idea estuvo de acuerdo toda la clase. Ello es especialmente relevante a edades tempranas, cuando "hacer el ridículo" en público puede parecer un gran problema. Este tipo de incidentes pueden hacer que el alumno callado se vuelva más introvertido, y contra eso se puede luchar relacionando futuras preguntas con algún tema afín a esa persona, o algo que ella controle. Para ello, primero hay que conocer a la persona en cuestión, quizá a través de un </w:t>
+      </w:r>
       <w:r>
         <w:rPr>
           <w:lang w:val="es-ES"/>
         </w:rPr>
         <w:lastRenderedPageBreak/>
-        <w:t>También se hizo referencia a un tema importante, que era el de seguir la clase con naturalidad tras el incidente del alumno callado. Es imprescindible que la pregunta se traslade con la mayor naturalidad posible para que el alumno no se sienta avergonzado o ridiculizado. El profesor también debería naturalizar en todo momento el desconocimiento. Con esta idea estuvo de acuerdo toda la clase. Ello es especialmente relevante a edades tempranas, cuando "hacer el ridículo" en público puede parecer un gran problema. Este tipo de incidentes pueden hacer que el alumno callado se vuelva más introvertido, y contra eso se puede luchar relacionando futuras preguntas con algún tema afín a esa persona, o algo que ella controle. Para ello, primero hay que conocer a la persona en cuestión, quizá a través de un cuestionario que se pase el primer día de clase donde el profesor conoce a nivel superficial a sus alumnos, o si no, en una tutoría privada, si el alumno tiene la confianza suficiente.</w:t>
-      </w:r>
-    </w:p>
-    <w:p>
-      <w:pPr>
-        <w:rPr>
-          <w:lang w:val="es-ES"/>
-        </w:rPr>
-      </w:pPr>
-    </w:p>
-    <w:p>
-      <w:pPr>
+        <w:t>cuestionario que se pase el primer día de clase donde el profesor conoce a nivel superficial a sus alumnos, o si no, en una tutoría privada, si el alumno tiene la confianza suficiente.</w:t>
+      </w:r>
+    </w:p>
+    <w:p>
+      <w:pPr>
+        <w:pStyle w:val="NoSpacing"/>
+        <w:rPr>
+          <w:lang w:val="es-ES"/>
+        </w:rPr>
+      </w:pPr>
+    </w:p>
+    <w:p>
+      <w:pPr>
+        <w:pStyle w:val="NoSpacing"/>
         <w:rPr>
           <w:lang w:val="es-ES"/>
         </w:rPr>
@@ -363,42 +1060,138 @@
     </w:p>
     <w:p>
       <w:pPr>
-        <w:rPr>
-          <w:lang w:val="es-ES"/>
-        </w:rPr>
-      </w:pPr>
-    </w:p>
-    <w:p>
-      <w:pPr>
-        <w:rPr>
-          <w:lang w:val="es-ES"/>
-        </w:rPr>
-      </w:pPr>
-      <w:r>
-        <w:rPr>
+        <w:pStyle w:val="NoSpacing"/>
+        <w:rPr>
+          <w:lang w:val="es-ES"/>
+        </w:rPr>
+      </w:pPr>
+    </w:p>
+    <w:p>
+      <w:pPr>
+        <w:pStyle w:val="NoSpacing"/>
+        <w:rPr>
+          <w:b/>
+          <w:bCs/>
+          <w:lang w:val="es-ES"/>
+        </w:rPr>
+      </w:pPr>
+      <w:r>
+        <w:rPr>
+          <w:b/>
+          <w:bCs/>
           <w:lang w:val="es-ES"/>
         </w:rPr>
         <w:t>REFLEXIÓN PERSONAL</w:t>
       </w:r>
-    </w:p>
-    <w:p>
-      <w:pPr>
-        <w:rPr>
-          <w:lang w:val="es-ES"/>
-        </w:rPr>
-      </w:pPr>
-    </w:p>
-    <w:p>
-      <w:pPr>
-        <w:rPr>
-          <w:lang w:val="es-ES"/>
-        </w:rPr>
-      </w:pPr>
-      <w:r>
-        <w:rPr>
-          <w:lang w:val="es-ES"/>
-        </w:rPr>
-        <w:t xml:space="preserve">Personalmente, me gustaría volver a recalcar lo importante que es hoy en día saber hablar en público, y por eso, como docentes, tenemos el deber de preparar lo mejor posible a nuestros alumnos para ello. Yo pienso, que la clave está en integrar esa habilidad de la manera menos dolorosa posible en los alumnos más callados; y eso significa que la integración sea lo más gradual posible. Empezar tanteando la capacidad de intervención en público de nuestros alumnos con actividades grupales es un acierto, ya que en este tipo de actividades los más callados no tienen la presión del profesor que observa. Simplemente están conversando con sus compañeros - de igual a igual. Esto me lleva a la siguiente reflexión: el profesor haría bien en intentar ponerse a la altura de los alumnos. Debe hacer lo posible por que no se le vea como alguien superior. Esto se consigue tolerando los errores y normalizándolos, o incluso cometiendo </w:t>
+      <w:r>
+        <w:rPr>
+          <w:b/>
+          <w:bCs/>
+          <w:lang w:val="es-ES"/>
+        </w:rPr>
+        <w:t>:</w:t>
+      </w:r>
+    </w:p>
+    <w:p>
+      <w:pPr>
+        <w:pStyle w:val="NoSpacing"/>
+        <w:rPr>
+          <w:lang w:val="es-ES"/>
+        </w:rPr>
+      </w:pPr>
+    </w:p>
+    <w:p>
+      <w:pPr>
+        <w:pStyle w:val="NoSpacing"/>
+        <w:rPr>
+          <w:lang w:val="es-ES"/>
+        </w:rPr>
+      </w:pPr>
+      <w:r>
+        <w:rPr>
+          <w:lang w:val="es-ES"/>
+        </w:rPr>
+        <w:t>Antes de concluir, me gustaría añadir un par de apuntes.</w:t>
+      </w:r>
+    </w:p>
+    <w:p>
+      <w:pPr>
+        <w:pStyle w:val="NoSpacing"/>
+        <w:rPr>
+          <w:lang w:val="es-ES"/>
+        </w:rPr>
+      </w:pPr>
+      <w:r>
+        <w:rPr>
+          <w:lang w:val="es-ES"/>
+        </w:rPr>
+        <w:t>Volviendo al refuerzo positivo con</w:t>
+      </w:r>
+      <w:r>
+        <w:rPr>
+          <w:lang w:val="es-ES"/>
+        </w:rPr>
+        <w:t xml:space="preserve"> caramelos</w:t>
+      </w:r>
+      <w:r>
+        <w:rPr>
+          <w:lang w:val="es-ES"/>
+        </w:rPr>
+        <w:t>, e</w:t>
+      </w:r>
+      <w:r>
+        <w:rPr>
+          <w:lang w:val="es-ES"/>
+        </w:rPr>
+        <w:t>s importante que la intensidad de los premios vaya disminuyendo con el tiempo para que los alumnos no se malacostumbren a responder por el premio en sí, si no que desarrollen el hábito poco a poco, partiendo de la agradable sensación de ser premiado por intervenir en clase y finalizando por que vean el beneficio real: se ayudan a sí mismos a aprender mejor y ayudan a sus compañeros también. De alguna manera, con estos comentarios y premios, se puede conseguir que el vergonzoso se sienta más cómodo y se abra por sí mismo, sin que el profesor lo exponga y lo fuerce a una situación potencialmente vergonzosa (algo que no se debe hacer en ningún caso).</w:t>
+      </w:r>
+    </w:p>
+    <w:p>
+      <w:pPr>
+        <w:pStyle w:val="NoSpacing"/>
+        <w:rPr>
+          <w:lang w:val="es-ES"/>
+        </w:rPr>
+      </w:pPr>
+      <w:r>
+        <w:rPr>
+          <w:lang w:val="es-ES"/>
+        </w:rPr>
+        <w:t>También puede</w:t>
+      </w:r>
+      <w:r>
+        <w:rPr>
+          <w:lang w:val="es-ES"/>
+        </w:rPr>
+        <w:t xml:space="preserve"> darse el caso extremo en el que el alumno se ponga a llorar cuando le preguntamos. Aquí es clave darle su espacio: se le puede dar permiso para ir al baño y echarse algo de agua en la cara, respirar, y volver a clase. Al volver, se le recibiría como si nada malo hubiera pasado, siguiendo la clase en un clima distendido, tal vez comentando alguna anécdota relativa a lo que se está estudiando. </w:t>
+      </w:r>
+    </w:p>
+    <w:p>
+      <w:pPr>
+        <w:pStyle w:val="NoSpacing"/>
+        <w:rPr>
+          <w:lang w:val="es-ES"/>
+        </w:rPr>
+      </w:pPr>
+    </w:p>
+    <w:p>
+      <w:pPr>
+        <w:pStyle w:val="NoSpacing"/>
+        <w:rPr>
+          <w:lang w:val="es-ES"/>
+        </w:rPr>
+      </w:pPr>
+      <w:r>
+        <w:rPr>
+          <w:lang w:val="es-ES"/>
+        </w:rPr>
+        <w:t xml:space="preserve">Ahora sí, para concluir, </w:t>
+      </w:r>
+      <w:r>
+        <w:rPr>
+          <w:lang w:val="es-ES"/>
+        </w:rPr>
+        <w:t xml:space="preserve">me gustaría volver a recalcar lo importante que es hoy en día saber hablar en público, y por eso, como docentes, tenemos el deber de preparar lo mejor posible a nuestros alumnos para ello. Yo pienso, que la clave está en integrar esa habilidad de la manera menos dolorosa posible en los alumnos más callados; y eso significa que la integración sea lo más gradual posible. Empezar tanteando la capacidad de intervención en público de nuestros alumnos con actividades grupales es un acierto, ya que en este tipo de actividades los más callados no tienen la presión del profesor que observa. Simplemente están conversando con sus compañeros - de igual a igual. Esto me lleva a la siguiente reflexión: el profesor haría bien en intentar ponerse a la altura de los alumnos. Debe hacer lo posible por que no se le vea como alguien superior. Esto se consigue tolerando los errores y normalizándolos, o incluso cometiendo </w:t>
       </w:r>
       <w:r>
         <w:rPr>
@@ -861,6 +1654,15 @@
     <w:semiHidden/>
     <w:unhideWhenUsed/>
   </w:style>
+  <w:style w:type="paragraph" w:styleId="NoSpacing">
+    <w:name w:val="No Spacing"/>
+    <w:uiPriority w:val="1"/>
+    <w:qFormat/>
+    <w:rsid w:val="00C82B77"/>
+    <w:pPr>
+      <w:spacing w:after="0" w:line="240" w:lineRule="auto"/>
+    </w:pPr>
+  </w:style>
 </w:styles>
 </file>
 

</xml_diff>